<commit_message>
Commiting updates to base and rsync
</commit_message>
<xml_diff>
--- a/app/cloudbox/client/general_client_flow.docx
+++ b/app/cloudbox/client/general_client_flow.docx
@@ -43,7 +43,15 @@
         </w:numPr>
       </w:pPr>
       <w:r>
-        <w:t>Client FileNodeMonitor scans directory tree for directory/file changes.  Client asks server for list of updated files.</w:t>
+        <w:t xml:space="preserve">Client </w:t>
+      </w:r>
+      <w:proofErr w:type="spellStart"/>
+      <w:r>
+        <w:t>FileNodeMonitor</w:t>
+      </w:r>
+      <w:proofErr w:type="spellEnd"/>
+      <w:r>
+        <w:t xml:space="preserve"> scans directory tree for directory/file changes.  Client asks server for list of updated files.</w:t>
       </w:r>
     </w:p>
     <w:p>
@@ -67,10 +75,34 @@
         </w:numPr>
       </w:pPr>
       <w:r>
-        <w:t>When a file in the modified-file watch list hasn’t been modified for a while (we can work with the file without user interruption), ask the server for changes to that file (update before commit).  If the files has changed, backup the file and then Rsync the server changes into the file without destroying the new content (is this possible?</w:t>
-      </w:r>
-      <w:r>
-        <w:t xml:space="preserve">  Actually, it seems unnecessary since the modified blocks are already on the server; that’s the whole point of rsync afterall.  But how do we retain and merge client data?</w:t>
+        <w:t xml:space="preserve">When a file in the modified-file watch list hasn’t been modified for a while (we can work with the file without user interruption), ask the server for changes to that file (update before commit).  If the files has changed, backup the file and then </w:t>
+      </w:r>
+      <w:proofErr w:type="spellStart"/>
+      <w:r>
+        <w:t>Rsync</w:t>
+      </w:r>
+      <w:proofErr w:type="spellEnd"/>
+      <w:r>
+        <w:t xml:space="preserve"> the server changes into the file without destroying the new content (is this possible?</w:t>
+      </w:r>
+      <w:r>
+        <w:t xml:space="preserve">  Actually, it seems unnecessary since the modified blocks are already on the server; that’s the whole point of </w:t>
+      </w:r>
+      <w:proofErr w:type="spellStart"/>
+      <w:r>
+        <w:t>rsync</w:t>
+      </w:r>
+      <w:proofErr w:type="spellEnd"/>
+      <w:r>
+        <w:t xml:space="preserve"> </w:t>
+      </w:r>
+      <w:proofErr w:type="spellStart"/>
+      <w:r>
+        <w:t>afterall</w:t>
+      </w:r>
+      <w:proofErr w:type="spellEnd"/>
+      <w:r>
+        <w:t>.  But how do we retain and merge client data?</w:t>
       </w:r>
       <w:r>
         <w:t>).</w:t>
@@ -88,7 +120,15 @@
         <w:t>When server file changes have been merged, segment the file and send it to the server</w:t>
       </w:r>
       <w:r>
-        <w:t>.  Segment one file at a time.  When the segmenter has finished segmenting the file, the segment list is sent to the assembler and the segment report (bit packed version of the segment list) is sent to the server.</w:t>
+        <w:t xml:space="preserve">.  Segment one file at a time.  When the </w:t>
+      </w:r>
+      <w:proofErr w:type="spellStart"/>
+      <w:r>
+        <w:t>segmenter</w:t>
+      </w:r>
+      <w:proofErr w:type="spellEnd"/>
+      <w:r>
+        <w:t xml:space="preserve"> has finished segmenting the file, the segment list is sent to the assembler and the segment report (bit packed version of the segment list) is sent to the server.</w:t>
       </w:r>
     </w:p>
     <w:p>
@@ -145,7 +185,23 @@
         </w:numPr>
       </w:pPr>
       <w:r>
-        <w:t>To find out about changes, client has to ask server.  Server replies with list of changed file ids.  If the client doesn’t have the changed file, it asks the server for the entire file.  If the client has an old, unmodified version of the file, it initiates a classic rsync transaction.</w:t>
+        <w:t xml:space="preserve">To find out about changes, client has to ask server.  Server replies with list of changed file ids.  If the client doesn’t have the changed file, it asks the server for the entire file.  If the client has an old, unmodified version of the file, it </w:t>
+      </w:r>
+      <w:proofErr w:type="gramStart"/>
+      <w:r>
+        <w:t>initiates</w:t>
+      </w:r>
+      <w:proofErr w:type="gramEnd"/>
+      <w:r>
+        <w:t xml:space="preserve"> a classic </w:t>
+      </w:r>
+      <w:proofErr w:type="spellStart"/>
+      <w:r>
+        <w:t>rsync</w:t>
+      </w:r>
+      <w:proofErr w:type="spellEnd"/>
+      <w:r>
+        <w:t xml:space="preserve"> transaction.</w:t>
       </w:r>
     </w:p>
     <w:p>
@@ -157,7 +213,15 @@
         </w:numPr>
       </w:pPr>
       <w:r>
-        <w:t>If the client version of the file has been updated, but the server version has not been modified, the client initiates a reverse version of the rsync transaction.</w:t>
+        <w:t xml:space="preserve">If the client version of the file has been updated, but the server version has not been modified, the client initiates a reverse version of the </w:t>
+      </w:r>
+      <w:proofErr w:type="spellStart"/>
+      <w:r>
+        <w:t>rsync</w:t>
+      </w:r>
+      <w:proofErr w:type="spellEnd"/>
+      <w:r>
+        <w:t xml:space="preserve"> transaction.</w:t>
       </w:r>
     </w:p>
     <w:p>
@@ -174,9 +238,1136 @@
       <w:r>
         <w:t xml:space="preserve">  Do we need to enforce in order updates (i.e. the client that modified logically first will merge with an earlier version of the file, which is then merged with more logically-recent updates from another client?)</w:t>
       </w:r>
-      <w:bookmarkStart w:id="0" w:name="_GoBack"/>
-      <w:bookmarkEnd w:id="0"/>
-    </w:p>
+    </w:p>
+    <w:p/>
+    <w:p/>
+    <w:p>
+      <w:r>
+        <w:t>CRUD scenarios:</w:t>
+      </w:r>
+    </w:p>
+    <w:p/>
+    <w:p>
+      <w:pPr>
+        <w:pStyle w:val="ListParagraph"/>
+        <w:numPr>
+          <w:ilvl w:val="0"/>
+          <w:numId w:val="3"/>
+        </w:numPr>
+      </w:pPr>
+      <w:r>
+        <w:lastRenderedPageBreak/>
+        <w:t>New file at client:</w:t>
+      </w:r>
+    </w:p>
+    <w:p>
+      <w:pPr>
+        <w:pStyle w:val="ListParagraph"/>
+        <w:numPr>
+          <w:ilvl w:val="1"/>
+          <w:numId w:val="6"/>
+        </w:numPr>
+      </w:pPr>
+      <w:r>
+        <w:t xml:space="preserve">When changes to the file have settled out, </w:t>
+      </w:r>
+      <w:r>
+        <w:t>c</w:t>
+      </w:r>
+      <w:r>
+        <w:t xml:space="preserve">lient sends </w:t>
+      </w:r>
+      <w:r>
+        <w:rPr>
+          <w:highlight w:val="yellow"/>
+        </w:rPr>
+        <w:t>Create</w:t>
+      </w:r>
+      <w:r>
+        <w:t xml:space="preserve"> message containing file name and path.  Server knows, based on path, </w:t>
+      </w:r>
+      <w:proofErr w:type="gramStart"/>
+      <w:r>
+        <w:t>who</w:t>
+      </w:r>
+      <w:proofErr w:type="gramEnd"/>
+      <w:r>
+        <w:t xml:space="preserve"> else is allowed to see the file.  </w:t>
+      </w:r>
+    </w:p>
+    <w:p>
+      <w:pPr>
+        <w:pStyle w:val="ListParagraph"/>
+        <w:numPr>
+          <w:ilvl w:val="1"/>
+          <w:numId w:val="6"/>
+        </w:numPr>
+      </w:pPr>
+      <w:r>
+        <w:t>Server checks for existing entries with the same file/p</w:t>
+      </w:r>
+      <w:r>
+        <w:t xml:space="preserve">ath within the user and group. </w:t>
+      </w:r>
+    </w:p>
+    <w:p>
+      <w:pPr>
+        <w:pStyle w:val="ListParagraph"/>
+        <w:numPr>
+          <w:ilvl w:val="2"/>
+          <w:numId w:val="6"/>
+        </w:numPr>
+      </w:pPr>
+      <w:r>
+        <w:t>File already exists:</w:t>
+      </w:r>
+    </w:p>
+    <w:p>
+      <w:pPr>
+        <w:pStyle w:val="ListParagraph"/>
+        <w:numPr>
+          <w:ilvl w:val="3"/>
+          <w:numId w:val="6"/>
+        </w:numPr>
+      </w:pPr>
+      <w:r>
+        <w:t xml:space="preserve">Create new entry, but append “_conflict” before the </w:t>
+      </w:r>
+      <w:r>
+        <w:t>file extension.</w:t>
+      </w:r>
+    </w:p>
+    <w:p>
+      <w:pPr>
+        <w:pStyle w:val="ListParagraph"/>
+        <w:numPr>
+          <w:ilvl w:val="3"/>
+          <w:numId w:val="6"/>
+        </w:numPr>
+      </w:pPr>
+      <w:r>
+        <w:t xml:space="preserve">Server sends </w:t>
+      </w:r>
+      <w:r>
+        <w:t>Conflict</w:t>
+      </w:r>
+      <w:r>
+        <w:t xml:space="preserve"> notification to client.</w:t>
+      </w:r>
+    </w:p>
+    <w:p>
+      <w:pPr>
+        <w:pStyle w:val="ListParagraph"/>
+        <w:numPr>
+          <w:ilvl w:val="3"/>
+          <w:numId w:val="6"/>
+        </w:numPr>
+      </w:pPr>
+      <w:r>
+        <w:t>Client adds new name to</w:t>
+      </w:r>
+      <w:r>
+        <w:t xml:space="preserve"> ignore list</w:t>
+      </w:r>
+      <w:r>
+        <w:t xml:space="preserve"> (so that the FS monitor does not report it as a new file again)</w:t>
+      </w:r>
+      <w:r>
+        <w:t xml:space="preserve"> and </w:t>
+      </w:r>
+      <w:r>
+        <w:t xml:space="preserve">the </w:t>
+      </w:r>
+      <w:r>
+        <w:t xml:space="preserve">previous name to </w:t>
+      </w:r>
+      <w:r>
+        <w:t xml:space="preserve">the </w:t>
+      </w:r>
+      <w:r>
+        <w:t xml:space="preserve">update list (since it apparently didn’t have the </w:t>
+      </w:r>
+      <w:r>
+        <w:t>original before).</w:t>
+      </w:r>
+    </w:p>
+    <w:p>
+      <w:pPr>
+        <w:pStyle w:val="ListParagraph"/>
+        <w:numPr>
+          <w:ilvl w:val="3"/>
+          <w:numId w:val="6"/>
+        </w:numPr>
+      </w:pPr>
+      <w:r>
+        <w:t>Client renames the file to the name generated in step (1).</w:t>
+      </w:r>
+    </w:p>
+    <w:p>
+      <w:pPr>
+        <w:pStyle w:val="ListParagraph"/>
+        <w:numPr>
+          <w:ilvl w:val="2"/>
+          <w:numId w:val="6"/>
+        </w:numPr>
+      </w:pPr>
+      <w:r>
+        <w:t>File does not already exist:</w:t>
+      </w:r>
+    </w:p>
+    <w:p>
+      <w:pPr>
+        <w:pStyle w:val="ListParagraph"/>
+        <w:numPr>
+          <w:ilvl w:val="3"/>
+          <w:numId w:val="6"/>
+        </w:numPr>
+      </w:pPr>
+      <w:r>
+        <w:t>Otherwise, s</w:t>
+      </w:r>
+      <w:r>
+        <w:t xml:space="preserve">erver creates entry for file in DB indicating file name/path, owner, group ID, current update clock (logical clock), and timestamp (but whose timestamp?).  </w:t>
+      </w:r>
+    </w:p>
+    <w:p>
+      <w:pPr>
+        <w:pStyle w:val="ListParagraph"/>
+        <w:numPr>
+          <w:ilvl w:val="3"/>
+          <w:numId w:val="6"/>
+        </w:numPr>
+      </w:pPr>
+      <w:r>
+        <w:t>Add Create entry (first entry for any file) fo</w:t>
+      </w:r>
+      <w:r>
+        <w:t>r this file in the Revisions</w:t>
+      </w:r>
+      <w:r>
+        <w:t xml:space="preserve"> collection.</w:t>
+      </w:r>
+      <w:r>
+        <w:t xml:space="preserve">  </w:t>
+      </w:r>
+    </w:p>
+    <w:p>
+      <w:pPr>
+        <w:pStyle w:val="ListParagraph"/>
+        <w:numPr>
+          <w:ilvl w:val="1"/>
+          <w:numId w:val="6"/>
+        </w:numPr>
+      </w:pPr>
+      <w:r>
+        <w:t xml:space="preserve">Server sends an empty segment report </w:t>
+      </w:r>
+      <w:r>
+        <w:t xml:space="preserve"> (just the header) </w:t>
+      </w:r>
+      <w:r>
+        <w:t>to the client as if it was just trying to get changes for the file.</w:t>
+      </w:r>
+      <w:r>
+        <w:t xml:space="preserve">  </w:t>
+      </w:r>
+    </w:p>
+    <w:p>
+      <w:pPr>
+        <w:pStyle w:val="ListParagraph"/>
+        <w:numPr>
+          <w:ilvl w:val="1"/>
+          <w:numId w:val="6"/>
+        </w:numPr>
+      </w:pPr>
+      <w:r>
+        <w:t>Client sends an Assembly Instruction list containing only Chunk instructions.</w:t>
+      </w:r>
+    </w:p>
+    <w:p/>
+    <w:p>
+      <w:pPr>
+        <w:pStyle w:val="ListParagraph"/>
+        <w:numPr>
+          <w:ilvl w:val="0"/>
+          <w:numId w:val="3"/>
+        </w:numPr>
+      </w:pPr>
+      <w:r>
+        <w:t>File is updated at client:</w:t>
+      </w:r>
+    </w:p>
+    <w:p>
+      <w:pPr>
+        <w:pStyle w:val="ListParagraph"/>
+        <w:numPr>
+          <w:ilvl w:val="0"/>
+          <w:numId w:val="8"/>
+        </w:numPr>
+      </w:pPr>
+      <w:r>
+        <w:t xml:space="preserve">When changes to </w:t>
+      </w:r>
+      <w:r>
+        <w:t xml:space="preserve">the </w:t>
+      </w:r>
+      <w:r>
+        <w:t xml:space="preserve">file have settled out, client sends </w:t>
+      </w:r>
+      <w:r>
+        <w:rPr>
+          <w:highlight w:val="yellow"/>
+        </w:rPr>
+        <w:t>Update</w:t>
+      </w:r>
+      <w:r>
+        <w:t xml:space="preserve"> notification to the server.</w:t>
+      </w:r>
+    </w:p>
+    <w:p>
+      <w:pPr>
+        <w:pStyle w:val="ListParagraph"/>
+        <w:numPr>
+          <w:ilvl w:val="0"/>
+          <w:numId w:val="8"/>
+        </w:numPr>
+      </w:pPr>
+      <w:r>
+        <w:t xml:space="preserve">Server checks for update conflict using vector timestamps.  </w:t>
+      </w:r>
+      <w:r>
+        <w:t xml:space="preserve">Since users are not allowed to simultaneously edit files, the server </w:t>
+      </w:r>
+      <w:r>
+        <w:t>must compare</w:t>
+      </w:r>
+      <w:r>
+        <w:t xml:space="preserve"> vector timestamps to determine </w:t>
+      </w:r>
+      <w:r>
+        <w:t>if a</w:t>
+      </w:r>
+      <w:r>
+        <w:t xml:space="preserve"> conflict</w:t>
+      </w:r>
+      <w:r>
+        <w:t xml:space="preserve"> exists</w:t>
+      </w:r>
+      <w:r>
+        <w:t>.</w:t>
+      </w:r>
+      <w:r>
+        <w:t xml:space="preserve">  The first client to update a file wins</w:t>
+      </w:r>
+    </w:p>
+    <w:p>
+      <w:pPr>
+        <w:pStyle w:val="ListParagraph"/>
+        <w:numPr>
+          <w:ilvl w:val="1"/>
+          <w:numId w:val="8"/>
+        </w:numPr>
+      </w:pPr>
+      <w:r>
+        <w:t>Conflict exists:</w:t>
+      </w:r>
+    </w:p>
+    <w:p>
+      <w:pPr>
+        <w:pStyle w:val="ListParagraph"/>
+        <w:numPr>
+          <w:ilvl w:val="2"/>
+          <w:numId w:val="8"/>
+        </w:numPr>
+      </w:pPr>
+      <w:r>
+        <w:t xml:space="preserve">If the server detects a conflict after receiving an update notification, it performs a procedure similar to (New File: </w:t>
+      </w:r>
+      <w:proofErr w:type="spellStart"/>
+      <w:r>
+        <w:t>b.i</w:t>
+      </w:r>
+      <w:proofErr w:type="spellEnd"/>
+      <w:r>
+        <w:t>) above.</w:t>
+      </w:r>
+    </w:p>
+    <w:p>
+      <w:pPr>
+        <w:pStyle w:val="ListParagraph"/>
+        <w:numPr>
+          <w:ilvl w:val="2"/>
+          <w:numId w:val="8"/>
+        </w:numPr>
+      </w:pPr>
+      <w:r>
+        <w:t xml:space="preserve">Create new entry </w:t>
+      </w:r>
+      <w:proofErr w:type="gramStart"/>
+      <w:r>
+        <w:t>in group</w:t>
+      </w:r>
+      <w:proofErr w:type="gramEnd"/>
+      <w:r>
+        <w:t xml:space="preserve"> collection, but append “_conflict” before the file extension.</w:t>
+      </w:r>
+    </w:p>
+    <w:p>
+      <w:pPr>
+        <w:pStyle w:val="ListParagraph"/>
+        <w:numPr>
+          <w:ilvl w:val="2"/>
+          <w:numId w:val="8"/>
+        </w:numPr>
+      </w:pPr>
+      <w:r>
+        <w:t>Server sends Conflict notification to client.  Client renames local file.</w:t>
+      </w:r>
+    </w:p>
+    <w:p>
+      <w:pPr>
+        <w:pStyle w:val="ListParagraph"/>
+        <w:numPr>
+          <w:ilvl w:val="2"/>
+          <w:numId w:val="8"/>
+        </w:numPr>
+      </w:pPr>
+      <w:r>
+        <w:t>Server sends empty segment list for conflict file.</w:t>
+      </w:r>
+    </w:p>
+    <w:p>
+      <w:pPr>
+        <w:pStyle w:val="ListParagraph"/>
+        <w:numPr>
+          <w:ilvl w:val="2"/>
+          <w:numId w:val="8"/>
+        </w:numPr>
+      </w:pPr>
+      <w:r>
+        <w:t>Client sends Assembly Instruction list containing only chunks</w:t>
+      </w:r>
+      <w:r>
+        <w:t>.</w:t>
+      </w:r>
+    </w:p>
+    <w:p>
+      <w:pPr>
+        <w:pStyle w:val="ListParagraph"/>
+        <w:numPr>
+          <w:ilvl w:val="2"/>
+          <w:numId w:val="8"/>
+        </w:numPr>
+      </w:pPr>
+      <w:r>
+        <w:t>Server assembles conflict file.</w:t>
+      </w:r>
+    </w:p>
+    <w:p>
+      <w:pPr>
+        <w:pStyle w:val="ListParagraph"/>
+        <w:numPr>
+          <w:ilvl w:val="2"/>
+          <w:numId w:val="8"/>
+        </w:numPr>
+      </w:pPr>
+      <w:r>
+        <w:t>Server adds entry to Revision collection to show that the file was branched due to a conflict.</w:t>
+      </w:r>
+    </w:p>
+    <w:p>
+      <w:pPr>
+        <w:pStyle w:val="ListParagraph"/>
+        <w:ind w:left="2880"/>
+      </w:pPr>
+    </w:p>
+    <w:p>
+      <w:pPr>
+        <w:pStyle w:val="ListParagraph"/>
+        <w:numPr>
+          <w:ilvl w:val="1"/>
+          <w:numId w:val="8"/>
+        </w:numPr>
+      </w:pPr>
+      <w:r>
+        <w:t>No conflict exists:</w:t>
+      </w:r>
+    </w:p>
+    <w:p>
+      <w:pPr>
+        <w:pStyle w:val="ListParagraph"/>
+        <w:numPr>
+          <w:ilvl w:val="2"/>
+          <w:numId w:val="8"/>
+        </w:numPr>
+      </w:pPr>
+      <w:r>
+        <w:t>Server sends segmented file to client.</w:t>
+      </w:r>
+    </w:p>
+    <w:p>
+      <w:pPr>
+        <w:pStyle w:val="ListParagraph"/>
+        <w:numPr>
+          <w:ilvl w:val="2"/>
+          <w:numId w:val="8"/>
+        </w:numPr>
+      </w:pPr>
+      <w:r>
+        <w:t>Client acts as file authority and sends</w:t>
+      </w:r>
+      <w:r>
+        <w:t xml:space="preserve"> Assembly Instruction list to server.</w:t>
+      </w:r>
+    </w:p>
+    <w:p>
+      <w:pPr>
+        <w:pStyle w:val="ListParagraph"/>
+        <w:numPr>
+          <w:ilvl w:val="2"/>
+          <w:numId w:val="8"/>
+        </w:numPr>
+      </w:pPr>
+      <w:r>
+        <w:t>Server assembles file and adds an entry to the Revision history collection for the file.</w:t>
+      </w:r>
+    </w:p>
+    <w:p/>
+    <w:p>
+      <w:pPr>
+        <w:pStyle w:val="ListParagraph"/>
+        <w:numPr>
+          <w:ilvl w:val="0"/>
+          <w:numId w:val="3"/>
+        </w:numPr>
+      </w:pPr>
+      <w:r>
+        <w:t>Client has not changed any files, but changes exist at server:</w:t>
+      </w:r>
+    </w:p>
+    <w:p>
+      <w:pPr>
+        <w:pStyle w:val="ListParagraph"/>
+        <w:numPr>
+          <w:ilvl w:val="0"/>
+          <w:numId w:val="12"/>
+        </w:numPr>
+        <w:ind w:left="1440"/>
+      </w:pPr>
+      <w:r>
+        <w:t>Client sends periodic requests for changes to files in its group.</w:t>
+      </w:r>
+    </w:p>
+    <w:p>
+      <w:pPr>
+        <w:pStyle w:val="ListParagraph"/>
+        <w:numPr>
+          <w:ilvl w:val="0"/>
+          <w:numId w:val="12"/>
+        </w:numPr>
+        <w:ind w:left="1440"/>
+      </w:pPr>
+      <w:proofErr w:type="gramStart"/>
+      <w:r>
+        <w:t>Server checks last update time for user and then reads</w:t>
+      </w:r>
+      <w:proofErr w:type="gramEnd"/>
+      <w:r>
+        <w:t xml:space="preserve"> the Revisions collection to find the first change since the retri</w:t>
+      </w:r>
+      <w:r>
+        <w:t>eved last update time.  More specifically,</w:t>
+      </w:r>
+      <w:r>
+        <w:t xml:space="preserve"> if there are multiple updates to the same file since the last update time, the server picks the newest.</w:t>
+      </w:r>
+    </w:p>
+    <w:p>
+      <w:pPr>
+        <w:pStyle w:val="ListParagraph"/>
+        <w:numPr>
+          <w:ilvl w:val="0"/>
+          <w:numId w:val="12"/>
+        </w:numPr>
+        <w:ind w:left="1440"/>
+      </w:pPr>
+      <w:r>
+        <w:t xml:space="preserve">Server sends </w:t>
+      </w:r>
+      <w:r>
+        <w:t>a</w:t>
+      </w:r>
+      <w:r>
+        <w:t xml:space="preserve"> change notification for the single file to the client.</w:t>
+      </w:r>
+    </w:p>
+    <w:p>
+      <w:pPr>
+        <w:pStyle w:val="ListParagraph"/>
+        <w:numPr>
+          <w:ilvl w:val="0"/>
+          <w:numId w:val="12"/>
+        </w:numPr>
+        <w:ind w:left="1440"/>
+      </w:pPr>
+      <w:r>
+        <w:t>Client checks the type of change notification:</w:t>
+      </w:r>
+    </w:p>
+    <w:p>
+      <w:pPr>
+        <w:pStyle w:val="ListParagraph"/>
+        <w:numPr>
+          <w:ilvl w:val="0"/>
+          <w:numId w:val="14"/>
+        </w:numPr>
+      </w:pPr>
+      <w:r>
+        <w:t>If the change notification is a Delete notification, the client removes the file.</w:t>
+      </w:r>
+    </w:p>
+    <w:p>
+      <w:pPr>
+        <w:pStyle w:val="ListParagraph"/>
+        <w:numPr>
+          <w:ilvl w:val="0"/>
+          <w:numId w:val="14"/>
+        </w:numPr>
+      </w:pPr>
+      <w:r>
+        <w:t xml:space="preserve">If the change notification is an Update notification, </w:t>
+      </w:r>
+      <w:r>
+        <w:t>Client segments the local file and sends it to the server.</w:t>
+      </w:r>
+    </w:p>
+    <w:p>
+      <w:pPr>
+        <w:pStyle w:val="ListParagraph"/>
+        <w:numPr>
+          <w:ilvl w:val="0"/>
+          <w:numId w:val="12"/>
+        </w:numPr>
+        <w:ind w:left="1440"/>
+      </w:pPr>
+      <w:r>
+        <w:t>Server acts as file authority and sends assembly instruction list to client.</w:t>
+      </w:r>
+    </w:p>
+    <w:p>
+      <w:pPr>
+        <w:pStyle w:val="ListParagraph"/>
+        <w:numPr>
+          <w:ilvl w:val="0"/>
+          <w:numId w:val="12"/>
+        </w:numPr>
+        <w:ind w:left="1440"/>
+      </w:pPr>
+      <w:r>
+        <w:t xml:space="preserve">Client reassembles the file and </w:t>
+      </w:r>
+      <w:r>
+        <w:t xml:space="preserve">immediately </w:t>
+      </w:r>
+      <w:r>
+        <w:t>sends a new update request to the server.</w:t>
+      </w:r>
+    </w:p>
+    <w:p>
+      <w:pPr>
+        <w:pStyle w:val="ListParagraph"/>
+        <w:numPr>
+          <w:ilvl w:val="0"/>
+          <w:numId w:val="12"/>
+        </w:numPr>
+        <w:ind w:left="1440"/>
+      </w:pPr>
+      <w:r>
+        <w:t>Server increments update clock and repeats from (b).</w:t>
+      </w:r>
+    </w:p>
+    <w:p>
+      <w:pPr>
+        <w:pStyle w:val="ListParagraph"/>
+        <w:numPr>
+          <w:ilvl w:val="0"/>
+          <w:numId w:val="12"/>
+        </w:numPr>
+        <w:ind w:left="1440"/>
+      </w:pPr>
+      <w:r>
+        <w:t xml:space="preserve">(a) </w:t>
+      </w:r>
+      <w:proofErr w:type="gramStart"/>
+      <w:r>
+        <w:t>through</w:t>
+      </w:r>
+      <w:proofErr w:type="gramEnd"/>
+      <w:r>
+        <w:t xml:space="preserve"> (g) are repeated until the </w:t>
+      </w:r>
+      <w:r>
+        <w:t>clients update clock is current and then returns to sending periodic requests.</w:t>
+      </w:r>
+    </w:p>
+    <w:p/>
+    <w:p>
+      <w:pPr>
+        <w:pStyle w:val="ListParagraph"/>
+        <w:numPr>
+          <w:ilvl w:val="0"/>
+          <w:numId w:val="3"/>
+        </w:numPr>
+      </w:pPr>
+      <w:r>
+        <w:t>Client deletes a file:</w:t>
+      </w:r>
+    </w:p>
+    <w:p>
+      <w:pPr>
+        <w:pStyle w:val="ListParagraph"/>
+        <w:numPr>
+          <w:ilvl w:val="0"/>
+          <w:numId w:val="13"/>
+        </w:numPr>
+        <w:ind w:left="1440"/>
+      </w:pPr>
+      <w:r>
+        <w:t xml:space="preserve">The file system monitor detects the deletion of a file and </w:t>
+      </w:r>
+      <w:r>
+        <w:t>sends</w:t>
+      </w:r>
+      <w:r>
+        <w:t xml:space="preserve"> a Delete request to the server.</w:t>
+      </w:r>
+    </w:p>
+    <w:p>
+      <w:pPr>
+        <w:pStyle w:val="ListParagraph"/>
+        <w:numPr>
+          <w:ilvl w:val="0"/>
+          <w:numId w:val="13"/>
+        </w:numPr>
+        <w:ind w:left="1440"/>
+      </w:pPr>
+      <w:r>
+        <w:t>Server adds D</w:t>
+      </w:r>
+      <w:r>
+        <w:t>elete record to the Revisions record for the file</w:t>
+      </w:r>
+      <w:r>
+        <w:t>, but the file is not actually deleted Subsequent update requests from other clients will encounter the Delete record as in (d.1) above.</w:t>
+      </w:r>
+    </w:p>
+    <w:p/>
+    <w:p/>
+    <w:p>
+      <w:r>
+        <w:t>Users Collection:</w:t>
+      </w:r>
+    </w:p>
+    <w:tbl>
+      <w:tblPr>
+        <w:tblStyle w:val="TableGrid"/>
+        <w:tblW w:w="0" w:type="auto"/>
+        <w:tblLook w:val="04A0" w:firstRow="1" w:lastRow="0" w:firstColumn="1" w:lastColumn="0" w:noHBand="0" w:noVBand="1"/>
+      </w:tblPr>
+      <w:tblGrid>
+        <w:gridCol w:w="2898"/>
+        <w:gridCol w:w="5958"/>
+      </w:tblGrid>
+      <w:tr>
+        <w:tc>
+          <w:tcPr>
+            <w:tcW w:w="2898" w:type="dxa"/>
+          </w:tcPr>
+          <w:p>
+            <w:r>
+              <w:t>Field Name</w:t>
+            </w:r>
+          </w:p>
+        </w:tc>
+        <w:tc>
+          <w:tcPr>
+            <w:tcW w:w="5958" w:type="dxa"/>
+          </w:tcPr>
+          <w:p>
+            <w:r>
+              <w:t>Description</w:t>
+            </w:r>
+          </w:p>
+        </w:tc>
+      </w:tr>
+      <w:tr>
+        <w:tc>
+          <w:tcPr>
+            <w:tcW w:w="2898" w:type="dxa"/>
+          </w:tcPr>
+          <w:p>
+            <w:proofErr w:type="spellStart"/>
+            <w:proofErr w:type="gramStart"/>
+            <w:r>
+              <w:t>userId</w:t>
+            </w:r>
+            <w:proofErr w:type="spellEnd"/>
+            <w:proofErr w:type="gramEnd"/>
+          </w:p>
+        </w:tc>
+        <w:tc>
+          <w:tcPr>
+            <w:tcW w:w="5958" w:type="dxa"/>
+          </w:tcPr>
+          <w:p>
+            <w:r>
+              <w:t>Auto-incrementing unique user ID.</w:t>
+            </w:r>
+          </w:p>
+        </w:tc>
+      </w:tr>
+      <w:tr>
+        <w:tc>
+          <w:tcPr>
+            <w:tcW w:w="2898" w:type="dxa"/>
+          </w:tcPr>
+          <w:p>
+            <w:proofErr w:type="spellStart"/>
+            <w:proofErr w:type="gramStart"/>
+            <w:r>
+              <w:t>lastName</w:t>
+            </w:r>
+            <w:proofErr w:type="spellEnd"/>
+            <w:proofErr w:type="gramEnd"/>
+          </w:p>
+        </w:tc>
+        <w:tc>
+          <w:tcPr>
+            <w:tcW w:w="5958" w:type="dxa"/>
+          </w:tcPr>
+          <w:p>
+            <w:r>
+              <w:t>User’s last name</w:t>
+            </w:r>
+          </w:p>
+        </w:tc>
+      </w:tr>
+      <w:tr>
+        <w:tc>
+          <w:tcPr>
+            <w:tcW w:w="2898" w:type="dxa"/>
+          </w:tcPr>
+          <w:p>
+            <w:proofErr w:type="spellStart"/>
+            <w:proofErr w:type="gramStart"/>
+            <w:r>
+              <w:t>firstName</w:t>
+            </w:r>
+            <w:proofErr w:type="spellEnd"/>
+            <w:proofErr w:type="gramEnd"/>
+          </w:p>
+        </w:tc>
+        <w:tc>
+          <w:tcPr>
+            <w:tcW w:w="5958" w:type="dxa"/>
+          </w:tcPr>
+          <w:p>
+            <w:r>
+              <w:t>User’s first name</w:t>
+            </w:r>
+          </w:p>
+        </w:tc>
+      </w:tr>
+      <w:tr>
+        <w:tc>
+          <w:tcPr>
+            <w:tcW w:w="2898" w:type="dxa"/>
+          </w:tcPr>
+          <w:p>
+            <w:proofErr w:type="gramStart"/>
+            <w:r>
+              <w:t>groups</w:t>
+            </w:r>
+            <w:proofErr w:type="gramEnd"/>
+          </w:p>
+        </w:tc>
+        <w:tc>
+          <w:tcPr>
+            <w:tcW w:w="5958" w:type="dxa"/>
+          </w:tcPr>
+          <w:p>
+            <w:r>
+              <w:t>List of groups that the user is member of.  Groups are synonymous with root directories.</w:t>
+            </w:r>
+          </w:p>
+        </w:tc>
+      </w:tr>
+    </w:tbl>
+    <w:p/>
+    <w:p/>
+    <w:p>
+      <w:r>
+        <w:t>Groups Collection:</w:t>
+      </w:r>
+    </w:p>
+    <w:tbl>
+      <w:tblPr>
+        <w:tblStyle w:val="TableGrid"/>
+        <w:tblW w:w="0" w:type="auto"/>
+        <w:tblLook w:val="04A0" w:firstRow="1" w:lastRow="0" w:firstColumn="1" w:lastColumn="0" w:noHBand="0" w:noVBand="1"/>
+      </w:tblPr>
+      <w:tblGrid>
+        <w:gridCol w:w="2898"/>
+        <w:gridCol w:w="5958"/>
+      </w:tblGrid>
+      <w:tr>
+        <w:tc>
+          <w:tcPr>
+            <w:tcW w:w="2898" w:type="dxa"/>
+          </w:tcPr>
+          <w:p>
+            <w:r>
+              <w:t>I</w:t>
+            </w:r>
+            <w:r>
+              <w:t>D</w:t>
+            </w:r>
+          </w:p>
+        </w:tc>
+        <w:tc>
+          <w:tcPr>
+            <w:tcW w:w="5958" w:type="dxa"/>
+          </w:tcPr>
+          <w:p/>
+        </w:tc>
+      </w:tr>
+      <w:tr>
+        <w:tc>
+          <w:tcPr>
+            <w:tcW w:w="2898" w:type="dxa"/>
+          </w:tcPr>
+          <w:p>
+            <w:r>
+              <w:t>Owner ID</w:t>
+            </w:r>
+          </w:p>
+        </w:tc>
+        <w:tc>
+          <w:tcPr>
+            <w:tcW w:w="5958" w:type="dxa"/>
+          </w:tcPr>
+          <w:p/>
+        </w:tc>
+      </w:tr>
+      <w:tr>
+        <w:tc>
+          <w:tcPr>
+            <w:tcW w:w="2898" w:type="dxa"/>
+          </w:tcPr>
+          <w:p>
+            <w:r>
+              <w:t>A</w:t>
+            </w:r>
+            <w:r>
+              <w:t>dmin list</w:t>
+            </w:r>
+          </w:p>
+        </w:tc>
+        <w:tc>
+          <w:tcPr>
+            <w:tcW w:w="5958" w:type="dxa"/>
+          </w:tcPr>
+          <w:p/>
+        </w:tc>
+      </w:tr>
+      <w:tr>
+        <w:tc>
+          <w:tcPr>
+            <w:tcW w:w="2898" w:type="dxa"/>
+          </w:tcPr>
+          <w:p>
+            <w:r>
+              <w:t>R</w:t>
+            </w:r>
+            <w:r>
+              <w:t>oot hash</w:t>
+            </w:r>
+          </w:p>
+        </w:tc>
+        <w:tc>
+          <w:tcPr>
+            <w:tcW w:w="5958" w:type="dxa"/>
+          </w:tcPr>
+          <w:p/>
+        </w:tc>
+      </w:tr>
+      <w:tr>
+        <w:tc>
+          <w:tcPr>
+            <w:tcW w:w="2898" w:type="dxa"/>
+          </w:tcPr>
+          <w:p>
+            <w:r>
+              <w:t>Current Revision #</w:t>
+            </w:r>
+          </w:p>
+        </w:tc>
+        <w:tc>
+          <w:tcPr>
+            <w:tcW w:w="5958" w:type="dxa"/>
+          </w:tcPr>
+          <w:p/>
+        </w:tc>
+      </w:tr>
+    </w:tbl>
+    <w:p/>
+    <w:p>
+      <w:r>
+        <w:t>Group Changes Collection:</w:t>
+      </w:r>
+    </w:p>
+    <w:tbl>
+      <w:tblPr>
+        <w:tblStyle w:val="TableGrid"/>
+        <w:tblW w:w="0" w:type="auto"/>
+        <w:tblLook w:val="04A0" w:firstRow="1" w:lastRow="0" w:firstColumn="1" w:lastColumn="0" w:noHBand="0" w:noVBand="1"/>
+      </w:tblPr>
+      <w:tblGrid>
+        <w:gridCol w:w="4428"/>
+        <w:gridCol w:w="4428"/>
+      </w:tblGrid>
+      <w:tr>
+        <w:tc>
+          <w:tcPr>
+            <w:tcW w:w="4428" w:type="dxa"/>
+          </w:tcPr>
+          <w:p>
+            <w:r>
+              <w:t>Change revision #</w:t>
+            </w:r>
+          </w:p>
+        </w:tc>
+        <w:tc>
+          <w:tcPr>
+            <w:tcW w:w="4428" w:type="dxa"/>
+          </w:tcPr>
+          <w:p/>
+        </w:tc>
+      </w:tr>
+      <w:tr>
+        <w:tc>
+          <w:tcPr>
+            <w:tcW w:w="4428" w:type="dxa"/>
+          </w:tcPr>
+          <w:p>
+            <w:bookmarkStart w:id="0" w:name="_GoBack"/>
+            <w:bookmarkEnd w:id="0"/>
+          </w:p>
+        </w:tc>
+        <w:tc>
+          <w:tcPr>
+            <w:tcW w:w="4428" w:type="dxa"/>
+          </w:tcPr>
+          <w:p/>
+        </w:tc>
+      </w:tr>
+    </w:tbl>
+    <w:p/>
+    <w:p/>
+    <w:p>
+      <w:r>
+        <w:t>Revisions:</w:t>
+      </w:r>
+    </w:p>
+    <w:tbl>
+      <w:tblPr>
+        <w:tblStyle w:val="TableGrid"/>
+        <w:tblW w:w="0" w:type="auto"/>
+        <w:tblLook w:val="04A0" w:firstRow="1" w:lastRow="0" w:firstColumn="1" w:lastColumn="0" w:noHBand="0" w:noVBand="1"/>
+      </w:tblPr>
+      <w:tblGrid>
+        <w:gridCol w:w="2898"/>
+        <w:gridCol w:w="5958"/>
+      </w:tblGrid>
+      <w:tr>
+        <w:tc>
+          <w:tcPr>
+            <w:tcW w:w="2898" w:type="dxa"/>
+          </w:tcPr>
+          <w:p>
+            <w:r>
+              <w:t>Type</w:t>
+            </w:r>
+          </w:p>
+        </w:tc>
+        <w:tc>
+          <w:tcPr>
+            <w:tcW w:w="5958" w:type="dxa"/>
+          </w:tcPr>
+          <w:p>
+            <w:r>
+              <w:t>Create, Update, Delete</w:t>
+            </w:r>
+          </w:p>
+        </w:tc>
+      </w:tr>
+      <w:tr>
+        <w:tc>
+          <w:tcPr>
+            <w:tcW w:w="2898" w:type="dxa"/>
+          </w:tcPr>
+          <w:p>
+            <w:r>
+              <w:t>File ID hash</w:t>
+            </w:r>
+          </w:p>
+        </w:tc>
+        <w:tc>
+          <w:tcPr>
+            <w:tcW w:w="5958" w:type="dxa"/>
+          </w:tcPr>
+          <w:p/>
+        </w:tc>
+      </w:tr>
+      <w:tr>
+        <w:tc>
+          <w:tcPr>
+            <w:tcW w:w="2898" w:type="dxa"/>
+          </w:tcPr>
+          <w:p>
+            <w:r>
+              <w:t>File revision number</w:t>
+            </w:r>
+          </w:p>
+        </w:tc>
+        <w:tc>
+          <w:tcPr>
+            <w:tcW w:w="5958" w:type="dxa"/>
+          </w:tcPr>
+          <w:p/>
+        </w:tc>
+      </w:tr>
+      <w:tr>
+        <w:tc>
+          <w:tcPr>
+            <w:tcW w:w="2898" w:type="dxa"/>
+          </w:tcPr>
+          <w:p>
+            <w:r>
+              <w:t>Group revision number</w:t>
+            </w:r>
+          </w:p>
+        </w:tc>
+        <w:tc>
+          <w:tcPr>
+            <w:tcW w:w="5958" w:type="dxa"/>
+          </w:tcPr>
+          <w:p/>
+        </w:tc>
+      </w:tr>
+    </w:tbl>
+    <w:p/>
+    <w:p/>
     <w:sectPr>
       <w:pgSz w:w="12240" w:h="15840"/>
       <w:pgMar w:top="1440" w:right="1800" w:bottom="1440" w:left="1800" w:header="720" w:footer="720" w:gutter="0"/>
@@ -190,6 +1381,748 @@
 <file path=word/numbering.xml><?xml version="1.0" encoding="utf-8"?>
 <w:numbering xmlns:wpc="http://schemas.microsoft.com/office/word/2010/wordprocessingCanvas" xmlns:mo="http://schemas.microsoft.com/office/mac/office/2008/main" xmlns:mc="http://schemas.openxmlformats.org/markup-compatibility/2006" xmlns:mv="urn:schemas-microsoft-com:mac:vml" xmlns:o="urn:schemas-microsoft-com:office:office" xmlns:r="http://schemas.openxmlformats.org/officeDocument/2006/relationships" xmlns:m="http://schemas.openxmlformats.org/officeDocument/2006/math" xmlns:v="urn:schemas-microsoft-com:vml" xmlns:wp14="http://schemas.microsoft.com/office/word/2010/wordprocessingDrawing" xmlns:wp="http://schemas.openxmlformats.org/drawingml/2006/wordprocessingDrawing" xmlns:w10="urn:schemas-microsoft-com:office:word" xmlns:w="http://schemas.openxmlformats.org/wordprocessingml/2006/main" xmlns:w14="http://schemas.microsoft.com/office/word/2010/wordml" xmlns:wpg="http://schemas.microsoft.com/office/word/2010/wordprocessingGroup" xmlns:wpi="http://schemas.microsoft.com/office/word/2010/wordprocessingInk" xmlns:wne="http://schemas.microsoft.com/office/word/2006/wordml" xmlns:wps="http://schemas.microsoft.com/office/word/2010/wordprocessingShape" mc:Ignorable="w14 wp14">
   <w:abstractNum w:abstractNumId="0">
+    <w:nsid w:val="00B424AD"/>
+    <w:multiLevelType w:val="hybridMultilevel"/>
+    <w:tmpl w:val="8A100C9A"/>
+    <w:lvl w:ilvl="0" w:tplc="0409000F">
+      <w:start w:val="1"/>
+      <w:numFmt w:val="decimal"/>
+      <w:lvlText w:val="%1."/>
+      <w:lvlJc w:val="left"/>
+      <w:pPr>
+        <w:ind w:left="1080" w:hanging="360"/>
+      </w:pPr>
+    </w:lvl>
+    <w:lvl w:ilvl="1" w:tplc="04090019" w:tentative="1">
+      <w:start w:val="1"/>
+      <w:numFmt w:val="lowerLetter"/>
+      <w:lvlText w:val="%2."/>
+      <w:lvlJc w:val="left"/>
+      <w:pPr>
+        <w:ind w:left="1800" w:hanging="360"/>
+      </w:pPr>
+    </w:lvl>
+    <w:lvl w:ilvl="2" w:tplc="0409001B" w:tentative="1">
+      <w:start w:val="1"/>
+      <w:numFmt w:val="lowerRoman"/>
+      <w:lvlText w:val="%3."/>
+      <w:lvlJc w:val="right"/>
+      <w:pPr>
+        <w:ind w:left="2520" w:hanging="180"/>
+      </w:pPr>
+    </w:lvl>
+    <w:lvl w:ilvl="3" w:tplc="0409000F" w:tentative="1">
+      <w:start w:val="1"/>
+      <w:numFmt w:val="decimal"/>
+      <w:lvlText w:val="%4."/>
+      <w:lvlJc w:val="left"/>
+      <w:pPr>
+        <w:ind w:left="3240" w:hanging="360"/>
+      </w:pPr>
+    </w:lvl>
+    <w:lvl w:ilvl="4" w:tplc="04090019" w:tentative="1">
+      <w:start w:val="1"/>
+      <w:numFmt w:val="lowerLetter"/>
+      <w:lvlText w:val="%5."/>
+      <w:lvlJc w:val="left"/>
+      <w:pPr>
+        <w:ind w:left="3960" w:hanging="360"/>
+      </w:pPr>
+    </w:lvl>
+    <w:lvl w:ilvl="5" w:tplc="0409001B" w:tentative="1">
+      <w:start w:val="1"/>
+      <w:numFmt w:val="lowerRoman"/>
+      <w:lvlText w:val="%6."/>
+      <w:lvlJc w:val="right"/>
+      <w:pPr>
+        <w:ind w:left="4680" w:hanging="180"/>
+      </w:pPr>
+    </w:lvl>
+    <w:lvl w:ilvl="6" w:tplc="0409000F" w:tentative="1">
+      <w:start w:val="1"/>
+      <w:numFmt w:val="decimal"/>
+      <w:lvlText w:val="%7."/>
+      <w:lvlJc w:val="left"/>
+      <w:pPr>
+        <w:ind w:left="5400" w:hanging="360"/>
+      </w:pPr>
+    </w:lvl>
+    <w:lvl w:ilvl="7" w:tplc="04090019" w:tentative="1">
+      <w:start w:val="1"/>
+      <w:numFmt w:val="lowerLetter"/>
+      <w:lvlText w:val="%8."/>
+      <w:lvlJc w:val="left"/>
+      <w:pPr>
+        <w:ind w:left="6120" w:hanging="360"/>
+      </w:pPr>
+    </w:lvl>
+    <w:lvl w:ilvl="8" w:tplc="0409001B" w:tentative="1">
+      <w:start w:val="1"/>
+      <w:numFmt w:val="lowerRoman"/>
+      <w:lvlText w:val="%9."/>
+      <w:lvlJc w:val="right"/>
+      <w:pPr>
+        <w:ind w:left="6840" w:hanging="180"/>
+      </w:pPr>
+    </w:lvl>
+  </w:abstractNum>
+  <w:abstractNum w:abstractNumId="1">
+    <w:nsid w:val="17803782"/>
+    <w:multiLevelType w:val="hybridMultilevel"/>
+    <w:tmpl w:val="AB48804A"/>
+    <w:lvl w:ilvl="0" w:tplc="04090001">
+      <w:start w:val="1"/>
+      <w:numFmt w:val="bullet"/>
+      <w:lvlText w:val=""/>
+      <w:lvlJc w:val="left"/>
+      <w:pPr>
+        <w:ind w:left="720" w:hanging="360"/>
+      </w:pPr>
+      <w:rPr>
+        <w:rFonts w:ascii="Symbol" w:hAnsi="Symbol" w:hint="default"/>
+      </w:rPr>
+    </w:lvl>
+    <w:lvl w:ilvl="1" w:tplc="04090003">
+      <w:start w:val="1"/>
+      <w:numFmt w:val="bullet"/>
+      <w:lvlText w:val="o"/>
+      <w:lvlJc w:val="left"/>
+      <w:pPr>
+        <w:ind w:left="1440" w:hanging="360"/>
+      </w:pPr>
+      <w:rPr>
+        <w:rFonts w:ascii="Courier New" w:hAnsi="Courier New" w:hint="default"/>
+      </w:rPr>
+    </w:lvl>
+    <w:lvl w:ilvl="2" w:tplc="04090005" w:tentative="1">
+      <w:start w:val="1"/>
+      <w:numFmt w:val="bullet"/>
+      <w:lvlText w:val=""/>
+      <w:lvlJc w:val="left"/>
+      <w:pPr>
+        <w:ind w:left="2160" w:hanging="360"/>
+      </w:pPr>
+      <w:rPr>
+        <w:rFonts w:ascii="Wingdings" w:hAnsi="Wingdings" w:hint="default"/>
+      </w:rPr>
+    </w:lvl>
+    <w:lvl w:ilvl="3" w:tplc="04090001" w:tentative="1">
+      <w:start w:val="1"/>
+      <w:numFmt w:val="bullet"/>
+      <w:lvlText w:val=""/>
+      <w:lvlJc w:val="left"/>
+      <w:pPr>
+        <w:ind w:left="2880" w:hanging="360"/>
+      </w:pPr>
+      <w:rPr>
+        <w:rFonts w:ascii="Symbol" w:hAnsi="Symbol" w:hint="default"/>
+      </w:rPr>
+    </w:lvl>
+    <w:lvl w:ilvl="4" w:tplc="04090003" w:tentative="1">
+      <w:start w:val="1"/>
+      <w:numFmt w:val="bullet"/>
+      <w:lvlText w:val="o"/>
+      <w:lvlJc w:val="left"/>
+      <w:pPr>
+        <w:ind w:left="3600" w:hanging="360"/>
+      </w:pPr>
+      <w:rPr>
+        <w:rFonts w:ascii="Courier New" w:hAnsi="Courier New" w:hint="default"/>
+      </w:rPr>
+    </w:lvl>
+    <w:lvl w:ilvl="5" w:tplc="04090005" w:tentative="1">
+      <w:start w:val="1"/>
+      <w:numFmt w:val="bullet"/>
+      <w:lvlText w:val=""/>
+      <w:lvlJc w:val="left"/>
+      <w:pPr>
+        <w:ind w:left="4320" w:hanging="360"/>
+      </w:pPr>
+      <w:rPr>
+        <w:rFonts w:ascii="Wingdings" w:hAnsi="Wingdings" w:hint="default"/>
+      </w:rPr>
+    </w:lvl>
+    <w:lvl w:ilvl="6" w:tplc="04090001" w:tentative="1">
+      <w:start w:val="1"/>
+      <w:numFmt w:val="bullet"/>
+      <w:lvlText w:val=""/>
+      <w:lvlJc w:val="left"/>
+      <w:pPr>
+        <w:ind w:left="5040" w:hanging="360"/>
+      </w:pPr>
+      <w:rPr>
+        <w:rFonts w:ascii="Symbol" w:hAnsi="Symbol" w:hint="default"/>
+      </w:rPr>
+    </w:lvl>
+    <w:lvl w:ilvl="7" w:tplc="04090003" w:tentative="1">
+      <w:start w:val="1"/>
+      <w:numFmt w:val="bullet"/>
+      <w:lvlText w:val="o"/>
+      <w:lvlJc w:val="left"/>
+      <w:pPr>
+        <w:ind w:left="5760" w:hanging="360"/>
+      </w:pPr>
+      <w:rPr>
+        <w:rFonts w:ascii="Courier New" w:hAnsi="Courier New" w:hint="default"/>
+      </w:rPr>
+    </w:lvl>
+    <w:lvl w:ilvl="8" w:tplc="04090005" w:tentative="1">
+      <w:start w:val="1"/>
+      <w:numFmt w:val="bullet"/>
+      <w:lvlText w:val=""/>
+      <w:lvlJc w:val="left"/>
+      <w:pPr>
+        <w:ind w:left="6480" w:hanging="360"/>
+      </w:pPr>
+      <w:rPr>
+        <w:rFonts w:ascii="Wingdings" w:hAnsi="Wingdings" w:hint="default"/>
+      </w:rPr>
+    </w:lvl>
+  </w:abstractNum>
+  <w:abstractNum w:abstractNumId="2">
+    <w:nsid w:val="20935CD0"/>
+    <w:multiLevelType w:val="hybridMultilevel"/>
+    <w:tmpl w:val="DADCB280"/>
+    <w:lvl w:ilvl="0" w:tplc="04090019">
+      <w:start w:val="1"/>
+      <w:numFmt w:val="lowerLetter"/>
+      <w:lvlText w:val="%1."/>
+      <w:lvlJc w:val="left"/>
+      <w:pPr>
+        <w:ind w:left="1080" w:hanging="360"/>
+      </w:pPr>
+    </w:lvl>
+    <w:lvl w:ilvl="1" w:tplc="04090019">
+      <w:start w:val="1"/>
+      <w:numFmt w:val="lowerLetter"/>
+      <w:lvlText w:val="%2."/>
+      <w:lvlJc w:val="left"/>
+      <w:pPr>
+        <w:ind w:left="1800" w:hanging="360"/>
+      </w:pPr>
+    </w:lvl>
+    <w:lvl w:ilvl="2" w:tplc="0409001B" w:tentative="1">
+      <w:start w:val="1"/>
+      <w:numFmt w:val="lowerRoman"/>
+      <w:lvlText w:val="%3."/>
+      <w:lvlJc w:val="right"/>
+      <w:pPr>
+        <w:ind w:left="2520" w:hanging="180"/>
+      </w:pPr>
+    </w:lvl>
+    <w:lvl w:ilvl="3" w:tplc="0409000F" w:tentative="1">
+      <w:start w:val="1"/>
+      <w:numFmt w:val="decimal"/>
+      <w:lvlText w:val="%4."/>
+      <w:lvlJc w:val="left"/>
+      <w:pPr>
+        <w:ind w:left="3240" w:hanging="360"/>
+      </w:pPr>
+    </w:lvl>
+    <w:lvl w:ilvl="4" w:tplc="04090019" w:tentative="1">
+      <w:start w:val="1"/>
+      <w:numFmt w:val="lowerLetter"/>
+      <w:lvlText w:val="%5."/>
+      <w:lvlJc w:val="left"/>
+      <w:pPr>
+        <w:ind w:left="3960" w:hanging="360"/>
+      </w:pPr>
+    </w:lvl>
+    <w:lvl w:ilvl="5" w:tplc="0409001B" w:tentative="1">
+      <w:start w:val="1"/>
+      <w:numFmt w:val="lowerRoman"/>
+      <w:lvlText w:val="%6."/>
+      <w:lvlJc w:val="right"/>
+      <w:pPr>
+        <w:ind w:left="4680" w:hanging="180"/>
+      </w:pPr>
+    </w:lvl>
+    <w:lvl w:ilvl="6" w:tplc="0409000F" w:tentative="1">
+      <w:start w:val="1"/>
+      <w:numFmt w:val="decimal"/>
+      <w:lvlText w:val="%7."/>
+      <w:lvlJc w:val="left"/>
+      <w:pPr>
+        <w:ind w:left="5400" w:hanging="360"/>
+      </w:pPr>
+    </w:lvl>
+    <w:lvl w:ilvl="7" w:tplc="04090019" w:tentative="1">
+      <w:start w:val="1"/>
+      <w:numFmt w:val="lowerLetter"/>
+      <w:lvlText w:val="%8."/>
+      <w:lvlJc w:val="left"/>
+      <w:pPr>
+        <w:ind w:left="6120" w:hanging="360"/>
+      </w:pPr>
+    </w:lvl>
+    <w:lvl w:ilvl="8" w:tplc="0409001B" w:tentative="1">
+      <w:start w:val="1"/>
+      <w:numFmt w:val="lowerRoman"/>
+      <w:lvlText w:val="%9."/>
+      <w:lvlJc w:val="right"/>
+      <w:pPr>
+        <w:ind w:left="6840" w:hanging="180"/>
+      </w:pPr>
+    </w:lvl>
+  </w:abstractNum>
+  <w:abstractNum w:abstractNumId="3">
+    <w:nsid w:val="22A01EF2"/>
+    <w:multiLevelType w:val="hybridMultilevel"/>
+    <w:tmpl w:val="D116D400"/>
+    <w:lvl w:ilvl="0" w:tplc="04090001">
+      <w:start w:val="1"/>
+      <w:numFmt w:val="bullet"/>
+      <w:lvlText w:val=""/>
+      <w:lvlJc w:val="left"/>
+      <w:pPr>
+        <w:ind w:left="720" w:hanging="360"/>
+      </w:pPr>
+      <w:rPr>
+        <w:rFonts w:ascii="Symbol" w:hAnsi="Symbol" w:hint="default"/>
+      </w:rPr>
+    </w:lvl>
+    <w:lvl w:ilvl="1" w:tplc="04090003" w:tentative="1">
+      <w:start w:val="1"/>
+      <w:numFmt w:val="bullet"/>
+      <w:lvlText w:val="o"/>
+      <w:lvlJc w:val="left"/>
+      <w:pPr>
+        <w:ind w:left="1440" w:hanging="360"/>
+      </w:pPr>
+      <w:rPr>
+        <w:rFonts w:ascii="Courier New" w:hAnsi="Courier New" w:hint="default"/>
+      </w:rPr>
+    </w:lvl>
+    <w:lvl w:ilvl="2" w:tplc="04090005" w:tentative="1">
+      <w:start w:val="1"/>
+      <w:numFmt w:val="bullet"/>
+      <w:lvlText w:val=""/>
+      <w:lvlJc w:val="left"/>
+      <w:pPr>
+        <w:ind w:left="2160" w:hanging="360"/>
+      </w:pPr>
+      <w:rPr>
+        <w:rFonts w:ascii="Wingdings" w:hAnsi="Wingdings" w:hint="default"/>
+      </w:rPr>
+    </w:lvl>
+    <w:lvl w:ilvl="3" w:tplc="04090001" w:tentative="1">
+      <w:start w:val="1"/>
+      <w:numFmt w:val="bullet"/>
+      <w:lvlText w:val=""/>
+      <w:lvlJc w:val="left"/>
+      <w:pPr>
+        <w:ind w:left="2880" w:hanging="360"/>
+      </w:pPr>
+      <w:rPr>
+        <w:rFonts w:ascii="Symbol" w:hAnsi="Symbol" w:hint="default"/>
+      </w:rPr>
+    </w:lvl>
+    <w:lvl w:ilvl="4" w:tplc="04090003" w:tentative="1">
+      <w:start w:val="1"/>
+      <w:numFmt w:val="bullet"/>
+      <w:lvlText w:val="o"/>
+      <w:lvlJc w:val="left"/>
+      <w:pPr>
+        <w:ind w:left="3600" w:hanging="360"/>
+      </w:pPr>
+      <w:rPr>
+        <w:rFonts w:ascii="Courier New" w:hAnsi="Courier New" w:hint="default"/>
+      </w:rPr>
+    </w:lvl>
+    <w:lvl w:ilvl="5" w:tplc="04090005" w:tentative="1">
+      <w:start w:val="1"/>
+      <w:numFmt w:val="bullet"/>
+      <w:lvlText w:val=""/>
+      <w:lvlJc w:val="left"/>
+      <w:pPr>
+        <w:ind w:left="4320" w:hanging="360"/>
+      </w:pPr>
+      <w:rPr>
+        <w:rFonts w:ascii="Wingdings" w:hAnsi="Wingdings" w:hint="default"/>
+      </w:rPr>
+    </w:lvl>
+    <w:lvl w:ilvl="6" w:tplc="04090001" w:tentative="1">
+      <w:start w:val="1"/>
+      <w:numFmt w:val="bullet"/>
+      <w:lvlText w:val=""/>
+      <w:lvlJc w:val="left"/>
+      <w:pPr>
+        <w:ind w:left="5040" w:hanging="360"/>
+      </w:pPr>
+      <w:rPr>
+        <w:rFonts w:ascii="Symbol" w:hAnsi="Symbol" w:hint="default"/>
+      </w:rPr>
+    </w:lvl>
+    <w:lvl w:ilvl="7" w:tplc="04090003" w:tentative="1">
+      <w:start w:val="1"/>
+      <w:numFmt w:val="bullet"/>
+      <w:lvlText w:val="o"/>
+      <w:lvlJc w:val="left"/>
+      <w:pPr>
+        <w:ind w:left="5760" w:hanging="360"/>
+      </w:pPr>
+      <w:rPr>
+        <w:rFonts w:ascii="Courier New" w:hAnsi="Courier New" w:hint="default"/>
+      </w:rPr>
+    </w:lvl>
+    <w:lvl w:ilvl="8" w:tplc="04090005" w:tentative="1">
+      <w:start w:val="1"/>
+      <w:numFmt w:val="bullet"/>
+      <w:lvlText w:val=""/>
+      <w:lvlJc w:val="left"/>
+      <w:pPr>
+        <w:ind w:left="6480" w:hanging="360"/>
+      </w:pPr>
+      <w:rPr>
+        <w:rFonts w:ascii="Wingdings" w:hAnsi="Wingdings" w:hint="default"/>
+      </w:rPr>
+    </w:lvl>
+  </w:abstractNum>
+  <w:abstractNum w:abstractNumId="4">
+    <w:nsid w:val="3A8D7507"/>
+    <w:multiLevelType w:val="hybridMultilevel"/>
+    <w:tmpl w:val="C53ADA34"/>
+    <w:lvl w:ilvl="0" w:tplc="0409000F">
+      <w:start w:val="1"/>
+      <w:numFmt w:val="decimal"/>
+      <w:lvlText w:val="%1."/>
+      <w:lvlJc w:val="left"/>
+      <w:pPr>
+        <w:ind w:left="720" w:hanging="360"/>
+      </w:pPr>
+    </w:lvl>
+    <w:lvl w:ilvl="1" w:tplc="04090019">
+      <w:start w:val="1"/>
+      <w:numFmt w:val="lowerLetter"/>
+      <w:lvlText w:val="%2."/>
+      <w:lvlJc w:val="left"/>
+      <w:pPr>
+        <w:ind w:left="1440" w:hanging="360"/>
+      </w:pPr>
+    </w:lvl>
+    <w:lvl w:ilvl="2" w:tplc="0409001B">
+      <w:start w:val="1"/>
+      <w:numFmt w:val="lowerRoman"/>
+      <w:lvlText w:val="%3."/>
+      <w:lvlJc w:val="right"/>
+      <w:pPr>
+        <w:ind w:left="2160" w:hanging="180"/>
+      </w:pPr>
+    </w:lvl>
+    <w:lvl w:ilvl="3" w:tplc="0409000F">
+      <w:start w:val="1"/>
+      <w:numFmt w:val="decimal"/>
+      <w:lvlText w:val="%4."/>
+      <w:lvlJc w:val="left"/>
+      <w:pPr>
+        <w:ind w:left="2880" w:hanging="360"/>
+      </w:pPr>
+    </w:lvl>
+    <w:lvl w:ilvl="4" w:tplc="04090019" w:tentative="1">
+      <w:start w:val="1"/>
+      <w:numFmt w:val="lowerLetter"/>
+      <w:lvlText w:val="%5."/>
+      <w:lvlJc w:val="left"/>
+      <w:pPr>
+        <w:ind w:left="3600" w:hanging="360"/>
+      </w:pPr>
+    </w:lvl>
+    <w:lvl w:ilvl="5" w:tplc="0409001B" w:tentative="1">
+      <w:start w:val="1"/>
+      <w:numFmt w:val="lowerRoman"/>
+      <w:lvlText w:val="%6."/>
+      <w:lvlJc w:val="right"/>
+      <w:pPr>
+        <w:ind w:left="4320" w:hanging="180"/>
+      </w:pPr>
+    </w:lvl>
+    <w:lvl w:ilvl="6" w:tplc="0409000F" w:tentative="1">
+      <w:start w:val="1"/>
+      <w:numFmt w:val="decimal"/>
+      <w:lvlText w:val="%7."/>
+      <w:lvlJc w:val="left"/>
+      <w:pPr>
+        <w:ind w:left="5040" w:hanging="360"/>
+      </w:pPr>
+    </w:lvl>
+    <w:lvl w:ilvl="7" w:tplc="04090019" w:tentative="1">
+      <w:start w:val="1"/>
+      <w:numFmt w:val="lowerLetter"/>
+      <w:lvlText w:val="%8."/>
+      <w:lvlJc w:val="left"/>
+      <w:pPr>
+        <w:ind w:left="5760" w:hanging="360"/>
+      </w:pPr>
+    </w:lvl>
+    <w:lvl w:ilvl="8" w:tplc="0409001B" w:tentative="1">
+      <w:start w:val="1"/>
+      <w:numFmt w:val="lowerRoman"/>
+      <w:lvlText w:val="%9."/>
+      <w:lvlJc w:val="right"/>
+      <w:pPr>
+        <w:ind w:left="6480" w:hanging="180"/>
+      </w:pPr>
+    </w:lvl>
+  </w:abstractNum>
+  <w:abstractNum w:abstractNumId="5">
+    <w:nsid w:val="3FA279FE"/>
+    <w:multiLevelType w:val="hybridMultilevel"/>
+    <w:tmpl w:val="C4F0DEAE"/>
+    <w:lvl w:ilvl="0" w:tplc="0409000F">
+      <w:start w:val="1"/>
+      <w:numFmt w:val="decimal"/>
+      <w:lvlText w:val="%1."/>
+      <w:lvlJc w:val="left"/>
+      <w:pPr>
+        <w:ind w:left="720" w:hanging="360"/>
+      </w:pPr>
+    </w:lvl>
+    <w:lvl w:ilvl="1" w:tplc="04090019" w:tentative="1">
+      <w:start w:val="1"/>
+      <w:numFmt w:val="lowerLetter"/>
+      <w:lvlText w:val="%2."/>
+      <w:lvlJc w:val="left"/>
+      <w:pPr>
+        <w:ind w:left="1440" w:hanging="360"/>
+      </w:pPr>
+    </w:lvl>
+    <w:lvl w:ilvl="2" w:tplc="0409001B" w:tentative="1">
+      <w:start w:val="1"/>
+      <w:numFmt w:val="lowerRoman"/>
+      <w:lvlText w:val="%3."/>
+      <w:lvlJc w:val="right"/>
+      <w:pPr>
+        <w:ind w:left="2160" w:hanging="180"/>
+      </w:pPr>
+    </w:lvl>
+    <w:lvl w:ilvl="3" w:tplc="0409000F" w:tentative="1">
+      <w:start w:val="1"/>
+      <w:numFmt w:val="decimal"/>
+      <w:lvlText w:val="%4."/>
+      <w:lvlJc w:val="left"/>
+      <w:pPr>
+        <w:ind w:left="2880" w:hanging="360"/>
+      </w:pPr>
+    </w:lvl>
+    <w:lvl w:ilvl="4" w:tplc="04090019" w:tentative="1">
+      <w:start w:val="1"/>
+      <w:numFmt w:val="lowerLetter"/>
+      <w:lvlText w:val="%5."/>
+      <w:lvlJc w:val="left"/>
+      <w:pPr>
+        <w:ind w:left="3600" w:hanging="360"/>
+      </w:pPr>
+    </w:lvl>
+    <w:lvl w:ilvl="5" w:tplc="0409001B" w:tentative="1">
+      <w:start w:val="1"/>
+      <w:numFmt w:val="lowerRoman"/>
+      <w:lvlText w:val="%6."/>
+      <w:lvlJc w:val="right"/>
+      <w:pPr>
+        <w:ind w:left="4320" w:hanging="180"/>
+      </w:pPr>
+    </w:lvl>
+    <w:lvl w:ilvl="6" w:tplc="0409000F" w:tentative="1">
+      <w:start w:val="1"/>
+      <w:numFmt w:val="decimal"/>
+      <w:lvlText w:val="%7."/>
+      <w:lvlJc w:val="left"/>
+      <w:pPr>
+        <w:ind w:left="5040" w:hanging="360"/>
+      </w:pPr>
+    </w:lvl>
+    <w:lvl w:ilvl="7" w:tplc="04090019" w:tentative="1">
+      <w:start w:val="1"/>
+      <w:numFmt w:val="lowerLetter"/>
+      <w:lvlText w:val="%8."/>
+      <w:lvlJc w:val="left"/>
+      <w:pPr>
+        <w:ind w:left="5760" w:hanging="360"/>
+      </w:pPr>
+    </w:lvl>
+    <w:lvl w:ilvl="8" w:tplc="0409001B" w:tentative="1">
+      <w:start w:val="1"/>
+      <w:numFmt w:val="lowerRoman"/>
+      <w:lvlText w:val="%9."/>
+      <w:lvlJc w:val="right"/>
+      <w:pPr>
+        <w:ind w:left="6480" w:hanging="180"/>
+      </w:pPr>
+    </w:lvl>
+  </w:abstractNum>
+  <w:abstractNum w:abstractNumId="6">
+    <w:nsid w:val="493F44B8"/>
+    <w:multiLevelType w:val="hybridMultilevel"/>
+    <w:tmpl w:val="02B8B50E"/>
+    <w:lvl w:ilvl="0" w:tplc="04090019">
+      <w:start w:val="1"/>
+      <w:numFmt w:val="lowerLetter"/>
+      <w:lvlText w:val="%1."/>
+      <w:lvlJc w:val="left"/>
+      <w:pPr>
+        <w:ind w:left="1080" w:hanging="360"/>
+      </w:pPr>
+    </w:lvl>
+    <w:lvl w:ilvl="1" w:tplc="04090019">
+      <w:start w:val="1"/>
+      <w:numFmt w:val="lowerLetter"/>
+      <w:lvlText w:val="%2."/>
+      <w:lvlJc w:val="left"/>
+      <w:pPr>
+        <w:ind w:left="1800" w:hanging="360"/>
+      </w:pPr>
+    </w:lvl>
+    <w:lvl w:ilvl="2" w:tplc="0409001B" w:tentative="1">
+      <w:start w:val="1"/>
+      <w:numFmt w:val="lowerRoman"/>
+      <w:lvlText w:val="%3."/>
+      <w:lvlJc w:val="right"/>
+      <w:pPr>
+        <w:ind w:left="2520" w:hanging="180"/>
+      </w:pPr>
+    </w:lvl>
+    <w:lvl w:ilvl="3" w:tplc="0409000F" w:tentative="1">
+      <w:start w:val="1"/>
+      <w:numFmt w:val="decimal"/>
+      <w:lvlText w:val="%4."/>
+      <w:lvlJc w:val="left"/>
+      <w:pPr>
+        <w:ind w:left="3240" w:hanging="360"/>
+      </w:pPr>
+    </w:lvl>
+    <w:lvl w:ilvl="4" w:tplc="04090019" w:tentative="1">
+      <w:start w:val="1"/>
+      <w:numFmt w:val="lowerLetter"/>
+      <w:lvlText w:val="%5."/>
+      <w:lvlJc w:val="left"/>
+      <w:pPr>
+        <w:ind w:left="3960" w:hanging="360"/>
+      </w:pPr>
+    </w:lvl>
+    <w:lvl w:ilvl="5" w:tplc="0409001B" w:tentative="1">
+      <w:start w:val="1"/>
+      <w:numFmt w:val="lowerRoman"/>
+      <w:lvlText w:val="%6."/>
+      <w:lvlJc w:val="right"/>
+      <w:pPr>
+        <w:ind w:left="4680" w:hanging="180"/>
+      </w:pPr>
+    </w:lvl>
+    <w:lvl w:ilvl="6" w:tplc="0409000F" w:tentative="1">
+      <w:start w:val="1"/>
+      <w:numFmt w:val="decimal"/>
+      <w:lvlText w:val="%7."/>
+      <w:lvlJc w:val="left"/>
+      <w:pPr>
+        <w:ind w:left="5400" w:hanging="360"/>
+      </w:pPr>
+    </w:lvl>
+    <w:lvl w:ilvl="7" w:tplc="04090019" w:tentative="1">
+      <w:start w:val="1"/>
+      <w:numFmt w:val="lowerLetter"/>
+      <w:lvlText w:val="%8."/>
+      <w:lvlJc w:val="left"/>
+      <w:pPr>
+        <w:ind w:left="6120" w:hanging="360"/>
+      </w:pPr>
+    </w:lvl>
+    <w:lvl w:ilvl="8" w:tplc="0409001B" w:tentative="1">
+      <w:start w:val="1"/>
+      <w:numFmt w:val="lowerRoman"/>
+      <w:lvlText w:val="%9."/>
+      <w:lvlJc w:val="right"/>
+      <w:pPr>
+        <w:ind w:left="6840" w:hanging="180"/>
+      </w:pPr>
+    </w:lvl>
+  </w:abstractNum>
+  <w:abstractNum w:abstractNumId="7">
+    <w:nsid w:val="54DF3CD5"/>
+    <w:multiLevelType w:val="hybridMultilevel"/>
+    <w:tmpl w:val="F84C22D8"/>
+    <w:lvl w:ilvl="0" w:tplc="0409000F">
+      <w:start w:val="1"/>
+      <w:numFmt w:val="decimal"/>
+      <w:lvlText w:val="%1."/>
+      <w:lvlJc w:val="left"/>
+      <w:pPr>
+        <w:ind w:left="1800" w:hanging="360"/>
+      </w:pPr>
+    </w:lvl>
+    <w:lvl w:ilvl="1" w:tplc="04090019" w:tentative="1">
+      <w:start w:val="1"/>
+      <w:numFmt w:val="lowerLetter"/>
+      <w:lvlText w:val="%2."/>
+      <w:lvlJc w:val="left"/>
+      <w:pPr>
+        <w:ind w:left="2520" w:hanging="360"/>
+      </w:pPr>
+    </w:lvl>
+    <w:lvl w:ilvl="2" w:tplc="0409001B" w:tentative="1">
+      <w:start w:val="1"/>
+      <w:numFmt w:val="lowerRoman"/>
+      <w:lvlText w:val="%3."/>
+      <w:lvlJc w:val="right"/>
+      <w:pPr>
+        <w:ind w:left="3240" w:hanging="180"/>
+      </w:pPr>
+    </w:lvl>
+    <w:lvl w:ilvl="3" w:tplc="0409000F" w:tentative="1">
+      <w:start w:val="1"/>
+      <w:numFmt w:val="decimal"/>
+      <w:lvlText w:val="%4."/>
+      <w:lvlJc w:val="left"/>
+      <w:pPr>
+        <w:ind w:left="3960" w:hanging="360"/>
+      </w:pPr>
+    </w:lvl>
+    <w:lvl w:ilvl="4" w:tplc="04090019" w:tentative="1">
+      <w:start w:val="1"/>
+      <w:numFmt w:val="lowerLetter"/>
+      <w:lvlText w:val="%5."/>
+      <w:lvlJc w:val="left"/>
+      <w:pPr>
+        <w:ind w:left="4680" w:hanging="360"/>
+      </w:pPr>
+    </w:lvl>
+    <w:lvl w:ilvl="5" w:tplc="0409001B" w:tentative="1">
+      <w:start w:val="1"/>
+      <w:numFmt w:val="lowerRoman"/>
+      <w:lvlText w:val="%6."/>
+      <w:lvlJc w:val="right"/>
+      <w:pPr>
+        <w:ind w:left="5400" w:hanging="180"/>
+      </w:pPr>
+    </w:lvl>
+    <w:lvl w:ilvl="6" w:tplc="0409000F" w:tentative="1">
+      <w:start w:val="1"/>
+      <w:numFmt w:val="decimal"/>
+      <w:lvlText w:val="%7."/>
+      <w:lvlJc w:val="left"/>
+      <w:pPr>
+        <w:ind w:left="6120" w:hanging="360"/>
+      </w:pPr>
+    </w:lvl>
+    <w:lvl w:ilvl="7" w:tplc="04090019" w:tentative="1">
+      <w:start w:val="1"/>
+      <w:numFmt w:val="lowerLetter"/>
+      <w:lvlText w:val="%8."/>
+      <w:lvlJc w:val="left"/>
+      <w:pPr>
+        <w:ind w:left="6840" w:hanging="360"/>
+      </w:pPr>
+    </w:lvl>
+    <w:lvl w:ilvl="8" w:tplc="0409001B" w:tentative="1">
+      <w:start w:val="1"/>
+      <w:numFmt w:val="lowerRoman"/>
+      <w:lvlText w:val="%9."/>
+      <w:lvlJc w:val="right"/>
+      <w:pPr>
+        <w:ind w:left="7560" w:hanging="180"/>
+      </w:pPr>
+    </w:lvl>
+  </w:abstractNum>
+  <w:abstractNum w:abstractNumId="8">
     <w:nsid w:val="54EC382E"/>
     <w:multiLevelType w:val="hybridMultilevel"/>
     <w:tmpl w:val="02B64812"/>
@@ -275,7 +2208,378 @@
       </w:pPr>
     </w:lvl>
   </w:abstractNum>
-  <w:abstractNum w:abstractNumId="1">
+  <w:abstractNum w:abstractNumId="9">
+    <w:nsid w:val="5C5321E6"/>
+    <w:multiLevelType w:val="hybridMultilevel"/>
+    <w:tmpl w:val="40FA2E16"/>
+    <w:lvl w:ilvl="0" w:tplc="0409000F">
+      <w:start w:val="1"/>
+      <w:numFmt w:val="decimal"/>
+      <w:lvlText w:val="%1."/>
+      <w:lvlJc w:val="left"/>
+      <w:pPr>
+        <w:ind w:left="720" w:hanging="360"/>
+      </w:pPr>
+    </w:lvl>
+    <w:lvl w:ilvl="1" w:tplc="04090019">
+      <w:start w:val="1"/>
+      <w:numFmt w:val="lowerLetter"/>
+      <w:lvlText w:val="%2."/>
+      <w:lvlJc w:val="left"/>
+      <w:pPr>
+        <w:ind w:left="1440" w:hanging="360"/>
+      </w:pPr>
+    </w:lvl>
+    <w:lvl w:ilvl="2" w:tplc="0409001B" w:tentative="1">
+      <w:start w:val="1"/>
+      <w:numFmt w:val="lowerRoman"/>
+      <w:lvlText w:val="%3."/>
+      <w:lvlJc w:val="right"/>
+      <w:pPr>
+        <w:ind w:left="2160" w:hanging="180"/>
+      </w:pPr>
+    </w:lvl>
+    <w:lvl w:ilvl="3" w:tplc="0409000F" w:tentative="1">
+      <w:start w:val="1"/>
+      <w:numFmt w:val="decimal"/>
+      <w:lvlText w:val="%4."/>
+      <w:lvlJc w:val="left"/>
+      <w:pPr>
+        <w:ind w:left="2880" w:hanging="360"/>
+      </w:pPr>
+    </w:lvl>
+    <w:lvl w:ilvl="4" w:tplc="04090019" w:tentative="1">
+      <w:start w:val="1"/>
+      <w:numFmt w:val="lowerLetter"/>
+      <w:lvlText w:val="%5."/>
+      <w:lvlJc w:val="left"/>
+      <w:pPr>
+        <w:ind w:left="3600" w:hanging="360"/>
+      </w:pPr>
+    </w:lvl>
+    <w:lvl w:ilvl="5" w:tplc="0409001B" w:tentative="1">
+      <w:start w:val="1"/>
+      <w:numFmt w:val="lowerRoman"/>
+      <w:lvlText w:val="%6."/>
+      <w:lvlJc w:val="right"/>
+      <w:pPr>
+        <w:ind w:left="4320" w:hanging="180"/>
+      </w:pPr>
+    </w:lvl>
+    <w:lvl w:ilvl="6" w:tplc="0409000F" w:tentative="1">
+      <w:start w:val="1"/>
+      <w:numFmt w:val="decimal"/>
+      <w:lvlText w:val="%7."/>
+      <w:lvlJc w:val="left"/>
+      <w:pPr>
+        <w:ind w:left="5040" w:hanging="360"/>
+      </w:pPr>
+    </w:lvl>
+    <w:lvl w:ilvl="7" w:tplc="04090019" w:tentative="1">
+      <w:start w:val="1"/>
+      <w:numFmt w:val="lowerLetter"/>
+      <w:lvlText w:val="%8."/>
+      <w:lvlJc w:val="left"/>
+      <w:pPr>
+        <w:ind w:left="5760" w:hanging="360"/>
+      </w:pPr>
+    </w:lvl>
+    <w:lvl w:ilvl="8" w:tplc="0409001B" w:tentative="1">
+      <w:start w:val="1"/>
+      <w:numFmt w:val="lowerRoman"/>
+      <w:lvlText w:val="%9."/>
+      <w:lvlJc w:val="right"/>
+      <w:pPr>
+        <w:ind w:left="6480" w:hanging="180"/>
+      </w:pPr>
+    </w:lvl>
+  </w:abstractNum>
+  <w:abstractNum w:abstractNumId="10">
+    <w:nsid w:val="5DD62DF4"/>
+    <w:multiLevelType w:val="hybridMultilevel"/>
+    <w:tmpl w:val="4EE4FD14"/>
+    <w:lvl w:ilvl="0" w:tplc="04090001">
+      <w:start w:val="1"/>
+      <w:numFmt w:val="bullet"/>
+      <w:lvlText w:val=""/>
+      <w:lvlJc w:val="left"/>
+      <w:pPr>
+        <w:ind w:left="720" w:hanging="360"/>
+      </w:pPr>
+      <w:rPr>
+        <w:rFonts w:ascii="Symbol" w:hAnsi="Symbol" w:hint="default"/>
+      </w:rPr>
+    </w:lvl>
+    <w:lvl w:ilvl="1" w:tplc="04090003" w:tentative="1">
+      <w:start w:val="1"/>
+      <w:numFmt w:val="bullet"/>
+      <w:lvlText w:val="o"/>
+      <w:lvlJc w:val="left"/>
+      <w:pPr>
+        <w:ind w:left="1440" w:hanging="360"/>
+      </w:pPr>
+      <w:rPr>
+        <w:rFonts w:ascii="Courier New" w:hAnsi="Courier New" w:hint="default"/>
+      </w:rPr>
+    </w:lvl>
+    <w:lvl w:ilvl="2" w:tplc="04090005" w:tentative="1">
+      <w:start w:val="1"/>
+      <w:numFmt w:val="bullet"/>
+      <w:lvlText w:val=""/>
+      <w:lvlJc w:val="left"/>
+      <w:pPr>
+        <w:ind w:left="2160" w:hanging="360"/>
+      </w:pPr>
+      <w:rPr>
+        <w:rFonts w:ascii="Wingdings" w:hAnsi="Wingdings" w:hint="default"/>
+      </w:rPr>
+    </w:lvl>
+    <w:lvl w:ilvl="3" w:tplc="04090001" w:tentative="1">
+      <w:start w:val="1"/>
+      <w:numFmt w:val="bullet"/>
+      <w:lvlText w:val=""/>
+      <w:lvlJc w:val="left"/>
+      <w:pPr>
+        <w:ind w:left="2880" w:hanging="360"/>
+      </w:pPr>
+      <w:rPr>
+        <w:rFonts w:ascii="Symbol" w:hAnsi="Symbol" w:hint="default"/>
+      </w:rPr>
+    </w:lvl>
+    <w:lvl w:ilvl="4" w:tplc="04090003" w:tentative="1">
+      <w:start w:val="1"/>
+      <w:numFmt w:val="bullet"/>
+      <w:lvlText w:val="o"/>
+      <w:lvlJc w:val="left"/>
+      <w:pPr>
+        <w:ind w:left="3600" w:hanging="360"/>
+      </w:pPr>
+      <w:rPr>
+        <w:rFonts w:ascii="Courier New" w:hAnsi="Courier New" w:hint="default"/>
+      </w:rPr>
+    </w:lvl>
+    <w:lvl w:ilvl="5" w:tplc="04090005" w:tentative="1">
+      <w:start w:val="1"/>
+      <w:numFmt w:val="bullet"/>
+      <w:lvlText w:val=""/>
+      <w:lvlJc w:val="left"/>
+      <w:pPr>
+        <w:ind w:left="4320" w:hanging="360"/>
+      </w:pPr>
+      <w:rPr>
+        <w:rFonts w:ascii="Wingdings" w:hAnsi="Wingdings" w:hint="default"/>
+      </w:rPr>
+    </w:lvl>
+    <w:lvl w:ilvl="6" w:tplc="04090001" w:tentative="1">
+      <w:start w:val="1"/>
+      <w:numFmt w:val="bullet"/>
+      <w:lvlText w:val=""/>
+      <w:lvlJc w:val="left"/>
+      <w:pPr>
+        <w:ind w:left="5040" w:hanging="360"/>
+      </w:pPr>
+      <w:rPr>
+        <w:rFonts w:ascii="Symbol" w:hAnsi="Symbol" w:hint="default"/>
+      </w:rPr>
+    </w:lvl>
+    <w:lvl w:ilvl="7" w:tplc="04090003" w:tentative="1">
+      <w:start w:val="1"/>
+      <w:numFmt w:val="bullet"/>
+      <w:lvlText w:val="o"/>
+      <w:lvlJc w:val="left"/>
+      <w:pPr>
+        <w:ind w:left="5760" w:hanging="360"/>
+      </w:pPr>
+      <w:rPr>
+        <w:rFonts w:ascii="Courier New" w:hAnsi="Courier New" w:hint="default"/>
+      </w:rPr>
+    </w:lvl>
+    <w:lvl w:ilvl="8" w:tplc="04090005" w:tentative="1">
+      <w:start w:val="1"/>
+      <w:numFmt w:val="bullet"/>
+      <w:lvlText w:val=""/>
+      <w:lvlJc w:val="left"/>
+      <w:pPr>
+        <w:ind w:left="6480" w:hanging="360"/>
+      </w:pPr>
+      <w:rPr>
+        <w:rFonts w:ascii="Wingdings" w:hAnsi="Wingdings" w:hint="default"/>
+      </w:rPr>
+    </w:lvl>
+  </w:abstractNum>
+  <w:abstractNum w:abstractNumId="11">
+    <w:nsid w:val="6F6C5BF3"/>
+    <w:multiLevelType w:val="hybridMultilevel"/>
+    <w:tmpl w:val="C44AE432"/>
+    <w:lvl w:ilvl="0" w:tplc="04090019">
+      <w:start w:val="1"/>
+      <w:numFmt w:val="lowerLetter"/>
+      <w:lvlText w:val="%1."/>
+      <w:lvlJc w:val="left"/>
+      <w:pPr>
+        <w:ind w:left="1440" w:hanging="360"/>
+      </w:pPr>
+    </w:lvl>
+    <w:lvl w:ilvl="1" w:tplc="04090019">
+      <w:start w:val="1"/>
+      <w:numFmt w:val="lowerLetter"/>
+      <w:lvlText w:val="%2."/>
+      <w:lvlJc w:val="left"/>
+      <w:pPr>
+        <w:ind w:left="2160" w:hanging="360"/>
+      </w:pPr>
+    </w:lvl>
+    <w:lvl w:ilvl="2" w:tplc="0409001B">
+      <w:start w:val="1"/>
+      <w:numFmt w:val="lowerRoman"/>
+      <w:lvlText w:val="%3."/>
+      <w:lvlJc w:val="right"/>
+      <w:pPr>
+        <w:ind w:left="2880" w:hanging="180"/>
+      </w:pPr>
+    </w:lvl>
+    <w:lvl w:ilvl="3" w:tplc="0409000F" w:tentative="1">
+      <w:start w:val="1"/>
+      <w:numFmt w:val="decimal"/>
+      <w:lvlText w:val="%4."/>
+      <w:lvlJc w:val="left"/>
+      <w:pPr>
+        <w:ind w:left="3600" w:hanging="360"/>
+      </w:pPr>
+    </w:lvl>
+    <w:lvl w:ilvl="4" w:tplc="04090019" w:tentative="1">
+      <w:start w:val="1"/>
+      <w:numFmt w:val="lowerLetter"/>
+      <w:lvlText w:val="%5."/>
+      <w:lvlJc w:val="left"/>
+      <w:pPr>
+        <w:ind w:left="4320" w:hanging="360"/>
+      </w:pPr>
+    </w:lvl>
+    <w:lvl w:ilvl="5" w:tplc="0409001B" w:tentative="1">
+      <w:start w:val="1"/>
+      <w:numFmt w:val="lowerRoman"/>
+      <w:lvlText w:val="%6."/>
+      <w:lvlJc w:val="right"/>
+      <w:pPr>
+        <w:ind w:left="5040" w:hanging="180"/>
+      </w:pPr>
+    </w:lvl>
+    <w:lvl w:ilvl="6" w:tplc="0409000F" w:tentative="1">
+      <w:start w:val="1"/>
+      <w:numFmt w:val="decimal"/>
+      <w:lvlText w:val="%7."/>
+      <w:lvlJc w:val="left"/>
+      <w:pPr>
+        <w:ind w:left="5760" w:hanging="360"/>
+      </w:pPr>
+    </w:lvl>
+    <w:lvl w:ilvl="7" w:tplc="04090019" w:tentative="1">
+      <w:start w:val="1"/>
+      <w:numFmt w:val="lowerLetter"/>
+      <w:lvlText w:val="%8."/>
+      <w:lvlJc w:val="left"/>
+      <w:pPr>
+        <w:ind w:left="6480" w:hanging="360"/>
+      </w:pPr>
+    </w:lvl>
+    <w:lvl w:ilvl="8" w:tplc="0409001B" w:tentative="1">
+      <w:start w:val="1"/>
+      <w:numFmt w:val="lowerRoman"/>
+      <w:lvlText w:val="%9."/>
+      <w:lvlJc w:val="right"/>
+      <w:pPr>
+        <w:ind w:left="7200" w:hanging="180"/>
+      </w:pPr>
+    </w:lvl>
+  </w:abstractNum>
+  <w:abstractNum w:abstractNumId="12">
+    <w:nsid w:val="6F962EC8"/>
+    <w:multiLevelType w:val="hybridMultilevel"/>
+    <w:tmpl w:val="BD8E6D1E"/>
+    <w:lvl w:ilvl="0" w:tplc="0409000F">
+      <w:start w:val="1"/>
+      <w:numFmt w:val="decimal"/>
+      <w:lvlText w:val="%1."/>
+      <w:lvlJc w:val="left"/>
+      <w:pPr>
+        <w:ind w:left="720" w:hanging="360"/>
+      </w:pPr>
+    </w:lvl>
+    <w:lvl w:ilvl="1" w:tplc="04090019">
+      <w:start w:val="1"/>
+      <w:numFmt w:val="lowerLetter"/>
+      <w:lvlText w:val="%2."/>
+      <w:lvlJc w:val="left"/>
+      <w:pPr>
+        <w:ind w:left="1440" w:hanging="360"/>
+      </w:pPr>
+    </w:lvl>
+    <w:lvl w:ilvl="2" w:tplc="0409001B" w:tentative="1">
+      <w:start w:val="1"/>
+      <w:numFmt w:val="lowerRoman"/>
+      <w:lvlText w:val="%3."/>
+      <w:lvlJc w:val="right"/>
+      <w:pPr>
+        <w:ind w:left="2160" w:hanging="180"/>
+      </w:pPr>
+    </w:lvl>
+    <w:lvl w:ilvl="3" w:tplc="0409000F" w:tentative="1">
+      <w:start w:val="1"/>
+      <w:numFmt w:val="decimal"/>
+      <w:lvlText w:val="%4."/>
+      <w:lvlJc w:val="left"/>
+      <w:pPr>
+        <w:ind w:left="2880" w:hanging="360"/>
+      </w:pPr>
+    </w:lvl>
+    <w:lvl w:ilvl="4" w:tplc="04090019" w:tentative="1">
+      <w:start w:val="1"/>
+      <w:numFmt w:val="lowerLetter"/>
+      <w:lvlText w:val="%5."/>
+      <w:lvlJc w:val="left"/>
+      <w:pPr>
+        <w:ind w:left="3600" w:hanging="360"/>
+      </w:pPr>
+    </w:lvl>
+    <w:lvl w:ilvl="5" w:tplc="0409001B" w:tentative="1">
+      <w:start w:val="1"/>
+      <w:numFmt w:val="lowerRoman"/>
+      <w:lvlText w:val="%6."/>
+      <w:lvlJc w:val="right"/>
+      <w:pPr>
+        <w:ind w:left="4320" w:hanging="180"/>
+      </w:pPr>
+    </w:lvl>
+    <w:lvl w:ilvl="6" w:tplc="0409000F" w:tentative="1">
+      <w:start w:val="1"/>
+      <w:numFmt w:val="decimal"/>
+      <w:lvlText w:val="%7."/>
+      <w:lvlJc w:val="left"/>
+      <w:pPr>
+        <w:ind w:left="5040" w:hanging="360"/>
+      </w:pPr>
+    </w:lvl>
+    <w:lvl w:ilvl="7" w:tplc="04090019" w:tentative="1">
+      <w:start w:val="1"/>
+      <w:numFmt w:val="lowerLetter"/>
+      <w:lvlText w:val="%8."/>
+      <w:lvlJc w:val="left"/>
+      <w:pPr>
+        <w:ind w:left="5760" w:hanging="360"/>
+      </w:pPr>
+    </w:lvl>
+    <w:lvl w:ilvl="8" w:tplc="0409001B" w:tentative="1">
+      <w:start w:val="1"/>
+      <w:numFmt w:val="lowerRoman"/>
+      <w:lvlText w:val="%9."/>
+      <w:lvlJc w:val="right"/>
+      <w:pPr>
+        <w:ind w:left="6480" w:hanging="180"/>
+      </w:pPr>
+    </w:lvl>
+  </w:abstractNum>
+  <w:abstractNum w:abstractNumId="13">
     <w:nsid w:val="7E0C6EA4"/>
     <w:multiLevelType w:val="hybridMultilevel"/>
     <w:tmpl w:val="CB5AD4D0"/>
@@ -389,10 +2693,46 @@
     </w:lvl>
   </w:abstractNum>
   <w:num w:numId="1">
+    <w:abstractNumId w:val="8"/>
+  </w:num>
+  <w:num w:numId="2">
+    <w:abstractNumId w:val="13"/>
+  </w:num>
+  <w:num w:numId="3">
+    <w:abstractNumId w:val="1"/>
+  </w:num>
+  <w:num w:numId="4">
+    <w:abstractNumId w:val="9"/>
+  </w:num>
+  <w:num w:numId="5">
+    <w:abstractNumId w:val="12"/>
+  </w:num>
+  <w:num w:numId="6">
+    <w:abstractNumId w:val="4"/>
+  </w:num>
+  <w:num w:numId="7">
+    <w:abstractNumId w:val="3"/>
+  </w:num>
+  <w:num w:numId="8">
+    <w:abstractNumId w:val="11"/>
+  </w:num>
+  <w:num w:numId="9">
+    <w:abstractNumId w:val="5"/>
+  </w:num>
+  <w:num w:numId="10">
     <w:abstractNumId w:val="0"/>
   </w:num>
-  <w:num w:numId="2">
-    <w:abstractNumId w:val="1"/>
+  <w:num w:numId="11">
+    <w:abstractNumId w:val="10"/>
+  </w:num>
+  <w:num w:numId="12">
+    <w:abstractNumId w:val="2"/>
+  </w:num>
+  <w:num w:numId="13">
+    <w:abstractNumId w:val="6"/>
+  </w:num>
+  <w:num w:numId="14">
+    <w:abstractNumId w:val="7"/>
   </w:num>
 </w:numbering>
 </file>
@@ -591,6 +2931,29 @@
       <w:contextualSpacing/>
     </w:pPr>
   </w:style>
+  <w:style w:type="table" w:styleId="TableGrid">
+    <w:name w:val="Table Grid"/>
+    <w:basedOn w:val="TableNormal"/>
+    <w:uiPriority w:val="59"/>
+    <w:rsid w:val="00DF7B27"/>
+    <w:tblPr>
+      <w:tblInd w:w="0" w:type="dxa"/>
+      <w:tblBorders>
+        <w:top w:val="single" w:sz="4" w:space="0" w:color="auto"/>
+        <w:left w:val="single" w:sz="4" w:space="0" w:color="auto"/>
+        <w:bottom w:val="single" w:sz="4" w:space="0" w:color="auto"/>
+        <w:right w:val="single" w:sz="4" w:space="0" w:color="auto"/>
+        <w:insideH w:val="single" w:sz="4" w:space="0" w:color="auto"/>
+        <w:insideV w:val="single" w:sz="4" w:space="0" w:color="auto"/>
+      </w:tblBorders>
+      <w:tblCellMar>
+        <w:top w:w="0" w:type="dxa"/>
+        <w:left w:w="108" w:type="dxa"/>
+        <w:bottom w:w="0" w:type="dxa"/>
+        <w:right w:w="108" w:type="dxa"/>
+      </w:tblCellMar>
+    </w:tblPr>
+  </w:style>
 </w:styles>
 </file>
 
@@ -787,6 +3150,29 @@
       <w:ind w:left="720"/>
       <w:contextualSpacing/>
     </w:pPr>
+  </w:style>
+  <w:style w:type="table" w:styleId="TableGrid">
+    <w:name w:val="Table Grid"/>
+    <w:basedOn w:val="TableNormal"/>
+    <w:uiPriority w:val="59"/>
+    <w:rsid w:val="00DF7B27"/>
+    <w:tblPr>
+      <w:tblInd w:w="0" w:type="dxa"/>
+      <w:tblBorders>
+        <w:top w:val="single" w:sz="4" w:space="0" w:color="auto"/>
+        <w:left w:val="single" w:sz="4" w:space="0" w:color="auto"/>
+        <w:bottom w:val="single" w:sz="4" w:space="0" w:color="auto"/>
+        <w:right w:val="single" w:sz="4" w:space="0" w:color="auto"/>
+        <w:insideH w:val="single" w:sz="4" w:space="0" w:color="auto"/>
+        <w:insideV w:val="single" w:sz="4" w:space="0" w:color="auto"/>
+      </w:tblBorders>
+      <w:tblCellMar>
+        <w:top w:w="0" w:type="dxa"/>
+        <w:left w:w="108" w:type="dxa"/>
+        <w:bottom w:w="0" w:type="dxa"/>
+        <w:right w:w="108" w:type="dxa"/>
+      </w:tblCellMar>
+    </w:tblPr>
   </w:style>
 </w:styles>
 </file>

</xml_diff>